<commit_message>
Adicionando novas atas e corrigindo erros das antigas
</commit_message>
<xml_diff>
--- a/AtasDasReunioes/Ata2ªReuniao.docx
+++ b/AtasDasReunioes/Ata2ªReuniao.docx
@@ -352,7 +352,57 @@
             </w14:solidFill>
           </w14:textFill>
         </w:rPr>
-        <w:t>Tópicos de discursões da 1ª Reunião:</w:t>
+        <w:t>Tópicos de discu</w:t>
+      </w:r>
+      <w:r>
+        <w:rPr>
+          <w:rFonts w:hint="default" w:ascii="Calibri" w:hAnsi="Calibri" w:eastAsia="Calibri" w:cs="Calibri"/>
+          <w:b w:val="0"/>
+          <w:bCs w:val="0"/>
+          <w:i w:val="0"/>
+          <w:iCs w:val="0"/>
+          <w:caps w:val="0"/>
+          <w:smallCaps w:val="0"/>
+          <w:color w:val="000000" w:themeColor="text1" w:themeTint="FF"/>
+          <w:sz w:val="22"/>
+          <w:szCs w:val="22"/>
+          <w:lang w:val="pt-BR"/>
+          <w14:textFill>
+            <w14:solidFill>
+              <w14:schemeClr w14:val="tx1">
+                <w14:lumMod w14:val="100000"/>
+                <w14:lumOff w14:val="0"/>
+              </w14:schemeClr>
+            </w14:solidFill>
+          </w14:textFill>
+        </w:rPr>
+        <w:t>s</w:t>
+      </w:r>
+      <w:bookmarkStart w:id="0" w:name="_GoBack"/>
+      <w:bookmarkEnd w:id="0"/>
+      <w:r>
+        <w:rPr>
+          <w:rFonts w:ascii="Calibri" w:hAnsi="Calibri" w:eastAsia="Calibri" w:cs="Calibri"/>
+          <w:b w:val="0"/>
+          <w:bCs w:val="0"/>
+          <w:i w:val="0"/>
+          <w:iCs w:val="0"/>
+          <w:caps w:val="0"/>
+          <w:smallCaps w:val="0"/>
+          <w:color w:val="000000" w:themeColor="text1" w:themeTint="FF"/>
+          <w:sz w:val="22"/>
+          <w:szCs w:val="22"/>
+          <w:lang w:val="pt-BR"/>
+          <w14:textFill>
+            <w14:solidFill>
+              <w14:schemeClr w14:val="tx1">
+                <w14:lumMod w14:val="100000"/>
+                <w14:lumOff w14:val="0"/>
+              </w14:schemeClr>
+            </w14:solidFill>
+          </w14:textFill>
+        </w:rPr>
+        <w:t>sões da 1ª Reunião:</w:t>
       </w:r>
       <w:r>
         <w:tab/>
@@ -496,8 +546,6 @@
         </w:rPr>
         <w:t>correta</w:t>
       </w:r>
-      <w:bookmarkStart w:id="0" w:name="_GoBack"/>
-      <w:bookmarkEnd w:id="0"/>
       <w:r>
         <w:t>.</w:t>
       </w:r>

</xml_diff>